<commit_message>
Quelques lignes en plus sur le rapport de stage
</commit_message>
<xml_diff>
--- a/Rapport de Stage.docx
+++ b/Rapport de Stage.docx
@@ -212,14 +212,14 @@
       <w:pPr>
         <w:pStyle w:val="Heading1"/>
       </w:pPr>
-      <w:bookmarkStart w:name="_Toc1433083676" w:id="230767984"/>
+      <w:bookmarkStart w:name="_Toc1886308276" w:id="253749620"/>
       <w:proofErr w:type="spellStart"/>
       <w:r>
         <w:rPr/>
         <w:t>Remerciements</w:t>
       </w:r>
       <w:proofErr w:type="spellEnd"/>
-      <w:bookmarkEnd w:id="230767984"/>
+      <w:bookmarkEnd w:id="253749620"/>
     </w:p>
     <w:p>
       <w:pPr>
@@ -286,44 +286,535 @@
       </w:pPr>
       <w:r>
         <w:rPr/>
-        <w:t>Monsieur Rasmus Roseberry, Responsable Informatique de l'entreprise, qui à travers son rôle de tuteur, m’a beaucoup appris sur les défis à relever dans le monde de l'IT. Il a partagé ses connaissances et expériences dans ce milieu ainsi que son savoir technique tout en m’accordant sa confiance et une large indépendance dans l’exécution de missions valorisantes. Rasmus m’a aussi appris une grande leçon : ne pas avoir</w:t>
-      </w:r>
-    </w:p>
-    <w:p>
-      <w:pPr>
-        <w:pStyle w:val="Normal"/>
-      </w:pPr>
-      <w:r>
-        <w:rPr/>
-        <w:t>peur d’essayer et de se tromper pour utiliser ses erreurs comme une occasion d'apprendre et de progresser. Je lui suis très reconnaissante pour ce qu’il m’a transmis et qui me servira beaucoup à l’avenir.</w:t>
-      </w:r>
-    </w:p>
-    <w:p>
-      <w:pPr>
-        <w:pStyle w:val="Normal"/>
-      </w:pPr>
-      <w:r>
-        <w:rPr/>
-        <w:t xml:space="preserve"> </w:t>
-      </w:r>
-    </w:p>
-    <w:p>
-      <w:pPr>
-        <w:pStyle w:val="Normal"/>
-      </w:pPr>
-      <w:r>
-        <w:rPr/>
-        <w:t xml:space="preserve">Monsieur Jérôme Der Spiel, </w:t>
-      </w:r>
-      <w:proofErr w:type="spellStart"/>
-      <w:r>
-        <w:rPr/>
-        <w:t>développeur</w:t>
-      </w:r>
-      <w:proofErr w:type="spellEnd"/>
-      <w:r>
-        <w:rPr/>
-        <w:t xml:space="preserve"> Web et Madame Laura Morlay, Responsable des </w:t>
+        <w:t xml:space="preserve">Monsieur </w:t>
+      </w:r>
+      <w:hyperlink r:id="Re244e2d643d94462">
+        <w:r>
+          <w:rPr>
+            <w:rStyle w:val="Hyperlink"/>
+          </w:rPr>
+          <w:t>Rasmus Roseberry</w:t>
+        </w:r>
+      </w:hyperlink>
+      <w:r>
+        <w:rPr/>
+        <w:t xml:space="preserve">, </w:t>
+      </w:r>
+      <w:proofErr w:type="spellStart"/>
+      <w:r>
+        <w:rPr/>
+        <w:t>Responsable</w:t>
+      </w:r>
+      <w:proofErr w:type="spellEnd"/>
+      <w:r>
+        <w:rPr/>
+        <w:t xml:space="preserve"> Informatique de </w:t>
+      </w:r>
+      <w:proofErr w:type="spellStart"/>
+      <w:r>
+        <w:rPr/>
+        <w:t>l'entreprise</w:t>
+      </w:r>
+      <w:proofErr w:type="spellEnd"/>
+      <w:r>
+        <w:rPr/>
+        <w:t xml:space="preserve">, qui à travers son </w:t>
+      </w:r>
+      <w:proofErr w:type="spellStart"/>
+      <w:r>
+        <w:rPr/>
+        <w:t>rôle</w:t>
+      </w:r>
+      <w:proofErr w:type="spellEnd"/>
+      <w:r>
+        <w:rPr/>
+        <w:t xml:space="preserve"> de </w:t>
+      </w:r>
+      <w:proofErr w:type="spellStart"/>
+      <w:r>
+        <w:rPr/>
+        <w:t>tuteur</w:t>
+      </w:r>
+      <w:proofErr w:type="spellEnd"/>
+      <w:r>
+        <w:rPr/>
+        <w:t xml:space="preserve">, </w:t>
+      </w:r>
+      <w:proofErr w:type="spellStart"/>
+      <w:r>
+        <w:rPr/>
+        <w:t>m’a</w:t>
+      </w:r>
+      <w:proofErr w:type="spellEnd"/>
+      <w:r>
+        <w:rPr/>
+        <w:t xml:space="preserve"> beaucoup </w:t>
+      </w:r>
+      <w:proofErr w:type="spellStart"/>
+      <w:r>
+        <w:rPr/>
+        <w:t>appris</w:t>
+      </w:r>
+      <w:proofErr w:type="spellEnd"/>
+      <w:r>
+        <w:rPr/>
+        <w:t xml:space="preserve"> sur les </w:t>
+      </w:r>
+      <w:proofErr w:type="spellStart"/>
+      <w:r>
+        <w:rPr/>
+        <w:t>défis</w:t>
+      </w:r>
+      <w:proofErr w:type="spellEnd"/>
+      <w:r>
+        <w:rPr/>
+        <w:t xml:space="preserve"> à </w:t>
+      </w:r>
+      <w:proofErr w:type="spellStart"/>
+      <w:r>
+        <w:rPr/>
+        <w:t>relever</w:t>
+      </w:r>
+      <w:proofErr w:type="spellEnd"/>
+      <w:r>
+        <w:rPr/>
+        <w:t xml:space="preserve"> dans le monde de </w:t>
+      </w:r>
+      <w:proofErr w:type="spellStart"/>
+      <w:r>
+        <w:rPr/>
+        <w:t>l'IT</w:t>
+      </w:r>
+      <w:proofErr w:type="spellEnd"/>
+      <w:r>
+        <w:rPr/>
+        <w:t xml:space="preserve">. Il a </w:t>
+      </w:r>
+      <w:proofErr w:type="spellStart"/>
+      <w:r>
+        <w:rPr/>
+        <w:t>partagé</w:t>
+      </w:r>
+      <w:proofErr w:type="spellEnd"/>
+      <w:r>
+        <w:rPr/>
+        <w:t xml:space="preserve"> </w:t>
+      </w:r>
+      <w:proofErr w:type="spellStart"/>
+      <w:r>
+        <w:rPr/>
+        <w:t>ses</w:t>
+      </w:r>
+      <w:proofErr w:type="spellEnd"/>
+      <w:r>
+        <w:rPr/>
+        <w:t xml:space="preserve"> </w:t>
+      </w:r>
+      <w:proofErr w:type="spellStart"/>
+      <w:r>
+        <w:rPr/>
+        <w:t>connaissances</w:t>
+      </w:r>
+      <w:proofErr w:type="spellEnd"/>
+      <w:r>
+        <w:rPr/>
+        <w:t xml:space="preserve"> et </w:t>
+      </w:r>
+      <w:proofErr w:type="spellStart"/>
+      <w:r>
+        <w:rPr/>
+        <w:t>expériences</w:t>
+      </w:r>
+      <w:proofErr w:type="spellEnd"/>
+      <w:r>
+        <w:rPr/>
+        <w:t xml:space="preserve"> dans </w:t>
+      </w:r>
+      <w:proofErr w:type="spellStart"/>
+      <w:r>
+        <w:rPr/>
+        <w:t>ce</w:t>
+      </w:r>
+      <w:proofErr w:type="spellEnd"/>
+      <w:r>
+        <w:rPr/>
+        <w:t xml:space="preserve"> milieu </w:t>
+      </w:r>
+      <w:proofErr w:type="spellStart"/>
+      <w:r>
+        <w:rPr/>
+        <w:t>ainsi</w:t>
+      </w:r>
+      <w:proofErr w:type="spellEnd"/>
+      <w:r>
+        <w:rPr/>
+        <w:t xml:space="preserve"> que son savoir technique tout </w:t>
+      </w:r>
+      <w:proofErr w:type="spellStart"/>
+      <w:r>
+        <w:rPr/>
+        <w:t>en</w:t>
+      </w:r>
+      <w:proofErr w:type="spellEnd"/>
+      <w:r>
+        <w:rPr/>
+        <w:t xml:space="preserve"> </w:t>
+      </w:r>
+      <w:proofErr w:type="spellStart"/>
+      <w:r>
+        <w:rPr/>
+        <w:t>m’accordant</w:t>
+      </w:r>
+      <w:proofErr w:type="spellEnd"/>
+      <w:r>
+        <w:rPr/>
+        <w:t xml:space="preserve"> </w:t>
+      </w:r>
+      <w:proofErr w:type="spellStart"/>
+      <w:r>
+        <w:rPr/>
+        <w:t>sa</w:t>
+      </w:r>
+      <w:proofErr w:type="spellEnd"/>
+      <w:r>
+        <w:rPr/>
+        <w:t xml:space="preserve"> </w:t>
+      </w:r>
+      <w:proofErr w:type="spellStart"/>
+      <w:r>
+        <w:rPr/>
+        <w:t>confiance</w:t>
+      </w:r>
+      <w:proofErr w:type="spellEnd"/>
+      <w:r>
+        <w:rPr/>
+        <w:t xml:space="preserve"> et </w:t>
+      </w:r>
+      <w:proofErr w:type="spellStart"/>
+      <w:r>
+        <w:rPr/>
+        <w:t>une</w:t>
+      </w:r>
+      <w:proofErr w:type="spellEnd"/>
+      <w:r>
+        <w:rPr/>
+        <w:t xml:space="preserve"> large </w:t>
+      </w:r>
+      <w:proofErr w:type="spellStart"/>
+      <w:r>
+        <w:rPr/>
+        <w:t>indépendance</w:t>
+      </w:r>
+      <w:proofErr w:type="spellEnd"/>
+      <w:r>
+        <w:rPr/>
+        <w:t xml:space="preserve"> dans </w:t>
+      </w:r>
+      <w:proofErr w:type="spellStart"/>
+      <w:r>
+        <w:rPr/>
+        <w:t>l’exécution</w:t>
+      </w:r>
+      <w:proofErr w:type="spellEnd"/>
+      <w:r>
+        <w:rPr/>
+        <w:t xml:space="preserve"> de missions </w:t>
+      </w:r>
+      <w:proofErr w:type="spellStart"/>
+      <w:r>
+        <w:rPr/>
+        <w:t>valorisantes</w:t>
+      </w:r>
+      <w:proofErr w:type="spellEnd"/>
+      <w:r>
+        <w:rPr/>
+        <w:t xml:space="preserve">. Rasmus </w:t>
+      </w:r>
+      <w:proofErr w:type="spellStart"/>
+      <w:r>
+        <w:rPr/>
+        <w:t>m’a</w:t>
+      </w:r>
+      <w:proofErr w:type="spellEnd"/>
+      <w:r>
+        <w:rPr/>
+        <w:t xml:space="preserve"> </w:t>
+      </w:r>
+      <w:proofErr w:type="spellStart"/>
+      <w:r>
+        <w:rPr/>
+        <w:t>aussi</w:t>
+      </w:r>
+      <w:proofErr w:type="spellEnd"/>
+      <w:r>
+        <w:rPr/>
+        <w:t xml:space="preserve"> </w:t>
+      </w:r>
+      <w:proofErr w:type="spellStart"/>
+      <w:r>
+        <w:rPr/>
+        <w:t>appris</w:t>
+      </w:r>
+      <w:proofErr w:type="spellEnd"/>
+      <w:r>
+        <w:rPr/>
+        <w:t xml:space="preserve"> </w:t>
+      </w:r>
+      <w:proofErr w:type="spellStart"/>
+      <w:r>
+        <w:rPr/>
+        <w:t>une</w:t>
+      </w:r>
+      <w:proofErr w:type="spellEnd"/>
+      <w:r>
+        <w:rPr/>
+        <w:t xml:space="preserve"> </w:t>
+      </w:r>
+      <w:proofErr w:type="spellStart"/>
+      <w:r>
+        <w:rPr/>
+        <w:t>grande</w:t>
+      </w:r>
+      <w:proofErr w:type="spellEnd"/>
+      <w:r>
+        <w:rPr/>
+        <w:t xml:space="preserve"> </w:t>
+      </w:r>
+      <w:proofErr w:type="spellStart"/>
+      <w:r>
+        <w:rPr/>
+        <w:t>leçon</w:t>
+      </w:r>
+      <w:proofErr w:type="spellEnd"/>
+      <w:r>
+        <w:rPr/>
+        <w:t xml:space="preserve"> : ne pas avoir peur</w:t>
+      </w:r>
+      <w:r>
+        <w:rPr/>
+        <w:t xml:space="preserve"> </w:t>
+      </w:r>
+      <w:proofErr w:type="spellStart"/>
+      <w:r>
+        <w:rPr/>
+        <w:t>d’essayer</w:t>
+      </w:r>
+      <w:proofErr w:type="spellEnd"/>
+      <w:r>
+        <w:rPr/>
+        <w:t xml:space="preserve"> et de se </w:t>
+      </w:r>
+      <w:proofErr w:type="spellStart"/>
+      <w:r>
+        <w:rPr/>
+        <w:t>tromper</w:t>
+      </w:r>
+      <w:proofErr w:type="spellEnd"/>
+      <w:r>
+        <w:rPr/>
+        <w:t xml:space="preserve"> pour utiliser </w:t>
+      </w:r>
+      <w:proofErr w:type="spellStart"/>
+      <w:r>
+        <w:rPr/>
+        <w:t>ses</w:t>
+      </w:r>
+      <w:proofErr w:type="spellEnd"/>
+      <w:r>
+        <w:rPr/>
+        <w:t xml:space="preserve"> </w:t>
+      </w:r>
+      <w:proofErr w:type="spellStart"/>
+      <w:r>
+        <w:rPr/>
+        <w:t>erreurs</w:t>
+      </w:r>
+      <w:proofErr w:type="spellEnd"/>
+      <w:r>
+        <w:rPr/>
+        <w:t xml:space="preserve"> </w:t>
+      </w:r>
+      <w:proofErr w:type="spellStart"/>
+      <w:r>
+        <w:rPr/>
+        <w:t>comme</w:t>
+      </w:r>
+      <w:proofErr w:type="spellEnd"/>
+      <w:r>
+        <w:rPr/>
+        <w:t xml:space="preserve"> </w:t>
+      </w:r>
+      <w:proofErr w:type="spellStart"/>
+      <w:r>
+        <w:rPr/>
+        <w:t>une</w:t>
+      </w:r>
+      <w:proofErr w:type="spellEnd"/>
+      <w:r>
+        <w:rPr/>
+        <w:t xml:space="preserve"> occasion </w:t>
+      </w:r>
+      <w:proofErr w:type="spellStart"/>
+      <w:r>
+        <w:rPr/>
+        <w:t>d'apprendre</w:t>
+      </w:r>
+      <w:proofErr w:type="spellEnd"/>
+      <w:r>
+        <w:rPr/>
+        <w:t xml:space="preserve"> et de </w:t>
+      </w:r>
+      <w:proofErr w:type="spellStart"/>
+      <w:r>
+        <w:rPr/>
+        <w:t>progresser</w:t>
+      </w:r>
+      <w:proofErr w:type="spellEnd"/>
+      <w:r>
+        <w:rPr/>
+        <w:t xml:space="preserve">. Je </w:t>
+      </w:r>
+      <w:proofErr w:type="spellStart"/>
+      <w:r>
+        <w:rPr/>
+        <w:t>lui</w:t>
+      </w:r>
+      <w:proofErr w:type="spellEnd"/>
+      <w:r>
+        <w:rPr/>
+        <w:t xml:space="preserve"> suis très </w:t>
+      </w:r>
+      <w:proofErr w:type="spellStart"/>
+      <w:r>
+        <w:rPr/>
+        <w:t>reconnaissante</w:t>
+      </w:r>
+      <w:proofErr w:type="spellEnd"/>
+      <w:r>
+        <w:rPr/>
+        <w:t xml:space="preserve"> pour </w:t>
+      </w:r>
+      <w:proofErr w:type="spellStart"/>
+      <w:r>
+        <w:rPr/>
+        <w:t>ce</w:t>
+      </w:r>
+      <w:proofErr w:type="spellEnd"/>
+      <w:r>
+        <w:rPr/>
+        <w:t xml:space="preserve"> </w:t>
+      </w:r>
+      <w:proofErr w:type="spellStart"/>
+      <w:r>
+        <w:rPr/>
+        <w:t>qu’il</w:t>
+      </w:r>
+      <w:proofErr w:type="spellEnd"/>
+      <w:r>
+        <w:rPr/>
+        <w:t xml:space="preserve"> </w:t>
+      </w:r>
+      <w:proofErr w:type="spellStart"/>
+      <w:r>
+        <w:rPr/>
+        <w:t>m’a</w:t>
+      </w:r>
+      <w:proofErr w:type="spellEnd"/>
+      <w:r>
+        <w:rPr/>
+        <w:t xml:space="preserve"> </w:t>
+      </w:r>
+      <w:proofErr w:type="spellStart"/>
+      <w:r>
+        <w:rPr/>
+        <w:t>transmis</w:t>
+      </w:r>
+      <w:proofErr w:type="spellEnd"/>
+      <w:r>
+        <w:rPr/>
+        <w:t xml:space="preserve"> et qui me </w:t>
+      </w:r>
+      <w:proofErr w:type="spellStart"/>
+      <w:r>
+        <w:rPr/>
+        <w:t>servira</w:t>
+      </w:r>
+      <w:proofErr w:type="spellEnd"/>
+      <w:r>
+        <w:rPr/>
+        <w:t xml:space="preserve"> beaucoup à </w:t>
+      </w:r>
+      <w:proofErr w:type="spellStart"/>
+      <w:r>
+        <w:rPr/>
+        <w:t>l’avenir</w:t>
+      </w:r>
+      <w:proofErr w:type="spellEnd"/>
+      <w:r>
+        <w:rPr/>
+        <w:t>.</w:t>
+      </w:r>
+    </w:p>
+    <w:p>
+      <w:pPr>
+        <w:pStyle w:val="Normal"/>
+      </w:pPr>
+      <w:r>
+        <w:rPr/>
+        <w:t xml:space="preserve"> </w:t>
+      </w:r>
+    </w:p>
+    <w:p>
+      <w:pPr>
+        <w:pStyle w:val="Normal"/>
+      </w:pPr>
+      <w:r>
+        <w:rPr/>
+        <w:t xml:space="preserve">Monsieur </w:t>
+      </w:r>
+      <w:hyperlink r:id="R50f83cba6b0a442e">
+        <w:r>
+          <w:rPr>
+            <w:rStyle w:val="Hyperlink"/>
+          </w:rPr>
+          <w:t>Jérôme Der Spiel</w:t>
+        </w:r>
+      </w:hyperlink>
+      <w:r>
+        <w:rPr/>
+        <w:t xml:space="preserve">, </w:t>
+      </w:r>
+      <w:proofErr w:type="spellStart"/>
+      <w:r>
+        <w:rPr/>
+        <w:t>Développeur</w:t>
+      </w:r>
+      <w:proofErr w:type="spellEnd"/>
+      <w:r>
+        <w:rPr/>
+        <w:t xml:space="preserve"> Web et Madame </w:t>
+      </w:r>
+      <w:hyperlink r:id="R45706dc6a97c4623">
+        <w:r>
+          <w:rPr>
+            <w:rStyle w:val="Hyperlink"/>
+          </w:rPr>
+          <w:t>Laura Morlay</w:t>
+        </w:r>
+      </w:hyperlink>
+      <w:r>
+        <w:rPr/>
+        <w:t xml:space="preserve">, </w:t>
+      </w:r>
+      <w:proofErr w:type="spellStart"/>
+      <w:r>
+        <w:rPr/>
+        <w:t>Responsable</w:t>
+      </w:r>
+      <w:proofErr w:type="spellEnd"/>
+      <w:r>
+        <w:rPr/>
+        <w:t xml:space="preserve"> des </w:t>
       </w:r>
       <w:proofErr w:type="spellStart"/>
       <w:r>
@@ -338,7 +829,7 @@
       <w:proofErr w:type="spellStart"/>
       <w:r>
         <w:rPr/>
-        <w:t>humaines</w:t>
+        <w:t>Humaines</w:t>
       </w:r>
       <w:proofErr w:type="spellEnd"/>
       <w:r>
@@ -348,7 +839,7 @@
       <w:proofErr w:type="spellStart"/>
       <w:r>
         <w:rPr/>
-        <w:t>leur</w:t>
+        <w:t>leurs</w:t>
       </w:r>
       <w:proofErr w:type="spellEnd"/>
       <w:r>
@@ -373,8 +864,236 @@
       <w:proofErr w:type="spellEnd"/>
       <w:r>
         <w:rPr/>
-        <w:t>.</w:t>
-      </w:r>
+        <w:t xml:space="preserve">. Et bien sur le </w:t>
+      </w:r>
+      <w:proofErr w:type="spellStart"/>
+      <w:r>
+        <w:rPr/>
+        <w:t>reste</w:t>
+      </w:r>
+      <w:proofErr w:type="spellEnd"/>
+      <w:r>
+        <w:rPr/>
+        <w:t xml:space="preserve"> de </w:t>
+      </w:r>
+      <w:proofErr w:type="spellStart"/>
+      <w:r>
+        <w:rPr/>
+        <w:t>l’équipe</w:t>
+      </w:r>
+      <w:proofErr w:type="spellEnd"/>
+      <w:r>
+        <w:rPr/>
+        <w:t xml:space="preserve"> </w:t>
+      </w:r>
+      <w:hyperlink r:id="R4ae395903cec466e">
+        <w:r>
+          <w:rPr>
+            <w:rStyle w:val="Hyperlink"/>
+          </w:rPr>
+          <w:t>Ernest Dupéré,</w:t>
+        </w:r>
+      </w:hyperlink>
+      <w:r>
+        <w:rPr/>
+        <w:t xml:space="preserve"> </w:t>
+      </w:r>
+      <w:hyperlink r:id="R004298de08d246ef">
+        <w:r>
+          <w:rPr>
+            <w:rStyle w:val="Hyperlink"/>
+          </w:rPr>
+          <w:t>Aimé Lauzier</w:t>
+        </w:r>
+      </w:hyperlink>
+      <w:r>
+        <w:rPr/>
+        <w:t xml:space="preserve">, </w:t>
+      </w:r>
+      <w:hyperlink r:id="Rf80db87d72de402f">
+        <w:r>
+          <w:rPr>
+            <w:rStyle w:val="Hyperlink"/>
+          </w:rPr>
+          <w:t>Louis Quenneville</w:t>
+        </w:r>
+      </w:hyperlink>
+      <w:r>
+        <w:rPr/>
+        <w:t xml:space="preserve">, </w:t>
+      </w:r>
+      <w:hyperlink r:id="R8a655dd6b53e4804">
+        <w:r>
+          <w:rPr>
+            <w:rStyle w:val="Hyperlink"/>
+          </w:rPr>
+          <w:t>Gilles Mothé,</w:t>
+        </w:r>
+      </w:hyperlink>
+      <w:r>
+        <w:rPr/>
+        <w:t xml:space="preserve"> </w:t>
+      </w:r>
+      <w:hyperlink r:id="Rb62c58a80e7f41a0">
+        <w:r>
+          <w:rPr>
+            <w:rStyle w:val="Hyperlink"/>
+          </w:rPr>
+          <w:t>Charles Proulx</w:t>
+        </w:r>
+      </w:hyperlink>
+      <w:r>
+        <w:rPr/>
+        <w:t xml:space="preserve">", </w:t>
+      </w:r>
+      <w:hyperlink r:id="R429370a27bec4b42">
+        <w:r>
+          <w:rPr>
+            <w:rStyle w:val="Hyperlink"/>
+          </w:rPr>
+          <w:t>Éric Lessard</w:t>
+        </w:r>
+      </w:hyperlink>
+      <w:r>
+        <w:rPr/>
+        <w:t xml:space="preserve">, </w:t>
+      </w:r>
+      <w:hyperlink r:id="R0ea02a57070e4d6e">
+        <w:r>
+          <w:rPr>
+            <w:rStyle w:val="Hyperlink"/>
+          </w:rPr>
+          <w:t>Christian Jobin</w:t>
+        </w:r>
+      </w:hyperlink>
+      <w:r>
+        <w:rPr/>
+        <w:t xml:space="preserve">, </w:t>
+      </w:r>
+      <w:hyperlink r:id="R4ce10c89da424986">
+        <w:r>
+          <w:rPr>
+            <w:rStyle w:val="Hyperlink"/>
+          </w:rPr>
+          <w:t>Didier Devoe</w:t>
+        </w:r>
+      </w:hyperlink>
+      <w:r>
+        <w:rPr/>
+        <w:t xml:space="preserve">, </w:t>
+      </w:r>
+      <w:hyperlink r:id="R697af4a669b7470c">
+        <w:r>
+          <w:rPr>
+            <w:rStyle w:val="Hyperlink"/>
+          </w:rPr>
+          <w:t>Noël Garcia</w:t>
+        </w:r>
+      </w:hyperlink>
+      <w:r>
+        <w:rPr/>
+        <w:t>,</w:t>
+      </w:r>
+      <w:r>
+        <w:rPr/>
+        <w:t xml:space="preserve">, </w:t>
+      </w:r>
+      <w:hyperlink r:id="R460278cd2a374ec5">
+        <w:r>
+          <w:rPr>
+            <w:rStyle w:val="Hyperlink"/>
+          </w:rPr>
+          <w:t>Zacharie Bonnet</w:t>
+        </w:r>
+      </w:hyperlink>
+      <w:r>
+        <w:rPr/>
+        <w:t xml:space="preserve">, </w:t>
+      </w:r>
+      <w:hyperlink r:id="Rd1f70628f58e45d2">
+        <w:r>
+          <w:rPr>
+            <w:rStyle w:val="Hyperlink"/>
+          </w:rPr>
+          <w:t>Germain Arcouet</w:t>
+        </w:r>
+      </w:hyperlink>
+      <w:r>
+        <w:rPr/>
+        <w:t xml:space="preserve">, </w:t>
+      </w:r>
+      <w:hyperlink r:id="R26558a7015474c85">
+        <w:r>
+          <w:rPr>
+            <w:rStyle w:val="Hyperlink"/>
+          </w:rPr>
+          <w:t>Sébastien Beaulac</w:t>
+        </w:r>
+      </w:hyperlink>
+      <w:r>
+        <w:rPr/>
+        <w:t xml:space="preserve">, </w:t>
+      </w:r>
+      <w:hyperlink r:id="R0c907f1035c54421">
+        <w:r>
+          <w:rPr>
+            <w:rStyle w:val="Hyperlink"/>
+          </w:rPr>
+          <w:t>Marion Lamy</w:t>
+        </w:r>
+      </w:hyperlink>
+      <w:r>
+        <w:rPr/>
+        <w:t>, "</w:t>
+      </w:r>
+      <w:hyperlink r:id="R299f08ba81ab42b7">
+        <w:r>
+          <w:rPr>
+            <w:rStyle w:val="Hyperlink"/>
+          </w:rPr>
+          <w:t>Patrick Thériault</w:t>
+        </w:r>
+      </w:hyperlink>
+      <w:r>
+        <w:rPr/>
+        <w:t xml:space="preserve">", </w:t>
+      </w:r>
+      <w:r>
+        <w:rPr/>
+        <w:t>"</w:t>
+      </w:r>
+      <w:hyperlink r:id="R50304f67d2ba4b62">
+        <w:r>
+          <w:rPr>
+            <w:rStyle w:val="Hyperlink"/>
+          </w:rPr>
+          <w:t>Henri Boisclair</w:t>
+        </w:r>
+      </w:hyperlink>
+      <w:r>
+        <w:rPr/>
+        <w:t xml:space="preserve">, </w:t>
+      </w:r>
+      <w:hyperlink r:id="Rbc89c1b29db24a2d">
+        <w:r>
+          <w:rPr>
+            <w:rStyle w:val="Hyperlink"/>
+          </w:rPr>
+          <w:t>Brice Gadbois</w:t>
+        </w:r>
+      </w:hyperlink>
+      <w:r>
+        <w:rPr/>
+        <w:t xml:space="preserve">, </w:t>
+      </w:r>
+      <w:hyperlink r:id="Rae7da19e03ed4c55">
+        <w:r>
+          <w:rPr>
+            <w:rStyle w:val="Hyperlink"/>
+          </w:rPr>
+          <w:t>Marc Beauchamp</w:t>
+        </w:r>
+      </w:hyperlink>
     </w:p>
     <w:p>
       <w:pPr>
@@ -414,14 +1133,14 @@
           <w:szCs w:val="32"/>
         </w:rPr>
       </w:pPr>
-      <w:bookmarkStart w:name="_Toc1871541870" w:id="1151532878"/>
+      <w:bookmarkStart w:name="_Toc1357401951" w:id="2051187787"/>
       <w:proofErr w:type="spellStart"/>
       <w:r>
         <w:rPr/>
         <w:t>Sommaire</w:t>
       </w:r>
       <w:proofErr w:type="spellEnd"/>
-      <w:bookmarkEnd w:id="1151532878"/>
+      <w:bookmarkEnd w:id="2051187787"/>
     </w:p>
     <w:p>
       <w:r>
@@ -430,7 +1149,7 @@
     </w:p>
     <w:sdt>
       <w:sdtPr>
-        <w:id w:val="1723421348"/>
+        <w:id w:val="694693236"/>
         <w:docPartObj>
           <w:docPartGallery w:val="Table of Contents"/>
           <w:docPartUnique/>
@@ -454,7 +1173,7 @@
           <w:r>
             <w:fldChar w:fldCharType="separate"/>
           </w:r>
-          <w:hyperlink w:anchor="_Toc1433083676">
+          <w:hyperlink w:anchor="_Toc1886308276">
             <w:r>
               <w:rPr>
                 <w:rStyle w:val="Hyperlink"/>
@@ -468,7 +1187,7 @@
               <w:fldChar w:fldCharType="begin"/>
             </w:r>
             <w:r>
-              <w:instrText xml:space="preserve">PAGEREF _Toc1433083676 \h</w:instrText>
+              <w:instrText xml:space="preserve">PAGEREF _Toc1886308276 \h</w:instrText>
             </w:r>
             <w:r>
               <w:fldChar w:fldCharType="separate"/>
@@ -492,7 +1211,7 @@
             </w:tabs>
             <w:bidi w:val="0"/>
           </w:pPr>
-          <w:hyperlink w:anchor="_Toc1871541870">
+          <w:hyperlink w:anchor="_Toc1357401951">
             <w:r>
               <w:rPr>
                 <w:rStyle w:val="Hyperlink"/>
@@ -506,7 +1225,7 @@
               <w:fldChar w:fldCharType="begin"/>
             </w:r>
             <w:r>
-              <w:instrText xml:space="preserve">PAGEREF _Toc1871541870 \h</w:instrText>
+              <w:instrText xml:space="preserve">PAGEREF _Toc1357401951 \h</w:instrText>
             </w:r>
             <w:r>
               <w:fldChar w:fldCharType="separate"/>
@@ -530,7 +1249,7 @@
             </w:tabs>
             <w:bidi w:val="0"/>
           </w:pPr>
-          <w:hyperlink w:anchor="_Toc1026029356">
+          <w:hyperlink w:anchor="_Toc1657237137">
             <w:r>
               <w:rPr>
                 <w:rStyle w:val="Hyperlink"/>
@@ -544,7 +1263,7 @@
               <w:fldChar w:fldCharType="begin"/>
             </w:r>
             <w:r>
-              <w:instrText xml:space="preserve">PAGEREF _Toc1026029356 \h</w:instrText>
+              <w:instrText xml:space="preserve">PAGEREF _Toc1657237137 \h</w:instrText>
             </w:r>
             <w:r>
               <w:fldChar w:fldCharType="separate"/>
@@ -568,7 +1287,7 @@
             </w:tabs>
             <w:bidi w:val="0"/>
           </w:pPr>
-          <w:hyperlink w:anchor="_Toc1487185551">
+          <w:hyperlink w:anchor="_Toc884471538">
             <w:r>
               <w:rPr>
                 <w:rStyle w:val="Hyperlink"/>
@@ -582,7 +1301,7 @@
               <w:fldChar w:fldCharType="begin"/>
             </w:r>
             <w:r>
-              <w:instrText xml:space="preserve">PAGEREF _Toc1487185551 \h</w:instrText>
+              <w:instrText xml:space="preserve">PAGEREF _Toc884471538 \h</w:instrText>
             </w:r>
             <w:r>
               <w:fldChar w:fldCharType="separate"/>
@@ -606,7 +1325,7 @@
             </w:tabs>
             <w:bidi w:val="0"/>
           </w:pPr>
-          <w:hyperlink w:anchor="_Toc869549566">
+          <w:hyperlink w:anchor="_Toc1237492579">
             <w:r>
               <w:rPr>
                 <w:rStyle w:val="Hyperlink"/>
@@ -620,7 +1339,7 @@
               <w:fldChar w:fldCharType="begin"/>
             </w:r>
             <w:r>
-              <w:instrText xml:space="preserve">PAGEREF _Toc869549566 \h</w:instrText>
+              <w:instrText xml:space="preserve">PAGEREF _Toc1237492579 \h</w:instrText>
             </w:r>
             <w:r>
               <w:fldChar w:fldCharType="separate"/>
@@ -644,7 +1363,7 @@
             </w:tabs>
             <w:bidi w:val="0"/>
           </w:pPr>
-          <w:hyperlink w:anchor="_Toc87754219">
+          <w:hyperlink w:anchor="_Toc1741601354">
             <w:r>
               <w:rPr>
                 <w:rStyle w:val="Hyperlink"/>
@@ -658,7 +1377,7 @@
               <w:fldChar w:fldCharType="begin"/>
             </w:r>
             <w:r>
-              <w:instrText xml:space="preserve">PAGEREF _Toc87754219 \h</w:instrText>
+              <w:instrText xml:space="preserve">PAGEREF _Toc1741601354 \h</w:instrText>
             </w:r>
             <w:r>
               <w:fldChar w:fldCharType="separate"/>
@@ -682,7 +1401,7 @@
             </w:tabs>
             <w:bidi w:val="0"/>
           </w:pPr>
-          <w:hyperlink w:anchor="_Toc608061185">
+          <w:hyperlink w:anchor="_Toc1669393072">
             <w:r>
               <w:rPr>
                 <w:rStyle w:val="Hyperlink"/>
@@ -696,7 +1415,7 @@
               <w:fldChar w:fldCharType="begin"/>
             </w:r>
             <w:r>
-              <w:instrText xml:space="preserve">PAGEREF _Toc608061185 \h</w:instrText>
+              <w:instrText xml:space="preserve">PAGEREF _Toc1669393072 \h</w:instrText>
             </w:r>
             <w:r>
               <w:fldChar w:fldCharType="separate"/>
@@ -720,7 +1439,7 @@
             </w:tabs>
             <w:bidi w:val="0"/>
           </w:pPr>
-          <w:hyperlink w:anchor="_Toc586675759">
+          <w:hyperlink w:anchor="_Toc1062278226">
             <w:r>
               <w:rPr>
                 <w:rStyle w:val="Hyperlink"/>
@@ -734,7 +1453,7 @@
               <w:fldChar w:fldCharType="begin"/>
             </w:r>
             <w:r>
-              <w:instrText xml:space="preserve">PAGEREF _Toc586675759 \h</w:instrText>
+              <w:instrText xml:space="preserve">PAGEREF _Toc1062278226 \h</w:instrText>
             </w:r>
             <w:r>
               <w:fldChar w:fldCharType="separate"/>
@@ -758,7 +1477,7 @@
             </w:tabs>
             <w:bidi w:val="0"/>
           </w:pPr>
-          <w:hyperlink w:anchor="_Toc1120928106">
+          <w:hyperlink w:anchor="_Toc1772091498">
             <w:r>
               <w:rPr>
                 <w:rStyle w:val="Hyperlink"/>
@@ -772,7 +1491,7 @@
               <w:fldChar w:fldCharType="begin"/>
             </w:r>
             <w:r>
-              <w:instrText xml:space="preserve">PAGEREF _Toc1120928106 \h</w:instrText>
+              <w:instrText xml:space="preserve">PAGEREF _Toc1772091498 \h</w:instrText>
             </w:r>
             <w:r>
               <w:fldChar w:fldCharType="separate"/>
@@ -796,7 +1515,7 @@
             </w:tabs>
             <w:bidi w:val="0"/>
           </w:pPr>
-          <w:hyperlink w:anchor="_Toc687770138">
+          <w:hyperlink w:anchor="_Toc63978224">
             <w:r>
               <w:rPr>
                 <w:rStyle w:val="Hyperlink"/>
@@ -810,7 +1529,7 @@
               <w:fldChar w:fldCharType="begin"/>
             </w:r>
             <w:r>
-              <w:instrText xml:space="preserve">PAGEREF _Toc687770138 \h</w:instrText>
+              <w:instrText xml:space="preserve">PAGEREF _Toc63978224 \h</w:instrText>
             </w:r>
             <w:r>
               <w:fldChar w:fldCharType="separate"/>
@@ -819,7 +1538,7 @@
               <w:rPr>
                 <w:rStyle w:val="Hyperlink"/>
               </w:rPr>
-              <w:t>12</w:t>
+              <w:t>13</w:t>
             </w:r>
             <w:r>
               <w:fldChar w:fldCharType="end"/>
@@ -849,14 +1568,14 @@
           <w:rStyle w:val="Heading1Char"/>
         </w:rPr>
       </w:pPr>
-      <w:bookmarkStart w:name="_Toc1026029356" w:id="585625527"/>
+      <w:bookmarkStart w:name="_Toc1657237137" w:id="782235244"/>
       <w:r>
         <w:rPr>
           <w:rStyle w:val="Heading1Char"/>
         </w:rPr>
         <w:t>Introduction</w:t>
       </w:r>
-      <w:bookmarkEnd w:id="585625527"/>
+      <w:bookmarkEnd w:id="782235244"/>
     </w:p>
     <w:p>
       <w:r>
@@ -871,7 +1590,7 @@
           <w:rStyle w:val="Heading1Char"/>
         </w:rPr>
       </w:pPr>
-      <w:bookmarkStart w:name="_Toc1487185551" w:id="363178464"/>
+      <w:bookmarkStart w:name="_Toc884471538" w:id="1289988781"/>
       <w:proofErr w:type="spellStart"/>
       <w:r>
         <w:rPr>
@@ -886,7 +1605,7 @@
         </w:rPr>
         <w:t xml:space="preserve"> un stage</w:t>
       </w:r>
-      <w:bookmarkEnd w:id="363178464"/>
+      <w:bookmarkEnd w:id="1289988781"/>
     </w:p>
     <w:p>
       <w:pPr>
@@ -910,12 +1629,308 @@
           <w:rStyle w:val="Heading1Char"/>
         </w:rPr>
       </w:pPr>
-      <w:bookmarkStart w:name="_Toc869549566" w:id="1134715852"/>
-      <w:proofErr w:type="spellStart"/>
+      <w:bookmarkStart w:name="_Toc1237492579" w:id="189917213"/>
       <w:r>
         <w:rPr>
           <w:rStyle w:val="Heading1Char"/>
         </w:rPr>
+        <w:t>Développement</w:t>
+      </w:r>
+      <w:bookmarkEnd w:id="189917213"/>
+    </w:p>
+    <w:p>
+      <w:pPr>
+        <w:pStyle w:val="Normal"/>
+      </w:pPr>
+    </w:p>
+    <w:p>
+      <w:pPr>
+        <w:pStyle w:val="Normal"/>
+      </w:pPr>
+      <w:proofErr w:type="spellStart"/>
+      <w:r>
+        <w:rPr/>
+        <w:t>J'ai</w:t>
+      </w:r>
+      <w:proofErr w:type="spellEnd"/>
+      <w:r>
+        <w:rPr/>
+        <w:t xml:space="preserve"> </w:t>
+      </w:r>
+      <w:proofErr w:type="spellStart"/>
+      <w:r>
+        <w:rPr/>
+        <w:t>travaillé</w:t>
+      </w:r>
+      <w:proofErr w:type="spellEnd"/>
+      <w:r>
+        <w:rPr/>
+        <w:t xml:space="preserve"> sur </w:t>
+      </w:r>
+      <w:proofErr w:type="spellStart"/>
+      <w:r>
+        <w:rPr/>
+        <w:t>plusieurs</w:t>
+      </w:r>
+      <w:proofErr w:type="spellEnd"/>
+      <w:r>
+        <w:rPr/>
+        <w:t xml:space="preserve"> </w:t>
+      </w:r>
+      <w:proofErr w:type="spellStart"/>
+      <w:r>
+        <w:rPr/>
+        <w:t>fonctionnalités</w:t>
+      </w:r>
+      <w:proofErr w:type="spellEnd"/>
+      <w:r>
+        <w:rPr/>
+        <w:t xml:space="preserve"> pour FRAMB-WAZ.</w:t>
+      </w:r>
+    </w:p>
+    <w:p>
+      <w:pPr>
+        <w:pStyle w:val="Normal"/>
+      </w:pPr>
+      <w:r>
+        <w:rPr/>
+        <w:t xml:space="preserve">Mes premiers scripts </w:t>
+      </w:r>
+      <w:proofErr w:type="spellStart"/>
+      <w:r>
+        <w:rPr/>
+        <w:t>ont</w:t>
+      </w:r>
+      <w:proofErr w:type="spellEnd"/>
+      <w:r>
+        <w:rPr/>
+        <w:t xml:space="preserve"> </w:t>
+      </w:r>
+      <w:proofErr w:type="spellStart"/>
+      <w:r>
+        <w:rPr/>
+        <w:t>été</w:t>
+      </w:r>
+      <w:proofErr w:type="spellEnd"/>
+      <w:r>
+        <w:rPr/>
+        <w:t xml:space="preserve"> </w:t>
+      </w:r>
+      <w:proofErr w:type="spellStart"/>
+      <w:r>
+        <w:rPr/>
+        <w:t>en</w:t>
+      </w:r>
+      <w:proofErr w:type="spellEnd"/>
+      <w:r>
+        <w:rPr/>
+        <w:t xml:space="preserve"> python, </w:t>
+      </w:r>
+      <w:proofErr w:type="spellStart"/>
+      <w:r>
+        <w:rPr/>
+        <w:t>interfacés</w:t>
+      </w:r>
+      <w:proofErr w:type="spellEnd"/>
+      <w:r>
+        <w:rPr/>
+        <w:t xml:space="preserve"> avec le module </w:t>
+      </w:r>
+      <w:proofErr w:type="spellStart"/>
+      <w:r>
+        <w:rPr/>
+        <w:t>wp</w:t>
+      </w:r>
+      <w:proofErr w:type="spellEnd"/>
+      <w:r>
+        <w:rPr/>
+        <w:t xml:space="preserve">-statistics de </w:t>
+      </w:r>
+      <w:proofErr w:type="spellStart"/>
+      <w:r>
+        <w:rPr/>
+        <w:t>Wordpress</w:t>
+      </w:r>
+      <w:proofErr w:type="spellEnd"/>
+      <w:r>
+        <w:rPr/>
+        <w:t xml:space="preserve">, pour </w:t>
+      </w:r>
+      <w:proofErr w:type="spellStart"/>
+      <w:r>
+        <w:rPr/>
+        <w:t>récupérer</w:t>
+      </w:r>
+      <w:proofErr w:type="spellEnd"/>
+      <w:r>
+        <w:rPr/>
+        <w:t xml:space="preserve"> les statistics de </w:t>
+      </w:r>
+      <w:proofErr w:type="spellStart"/>
+      <w:r>
+        <w:rPr/>
+        <w:t>visite</w:t>
+      </w:r>
+      <w:proofErr w:type="spellEnd"/>
+      <w:r>
+        <w:rPr/>
+        <w:t xml:space="preserve"> des pages et </w:t>
+      </w:r>
+      <w:proofErr w:type="spellStart"/>
+      <w:r>
+        <w:rPr/>
+        <w:t>en</w:t>
+      </w:r>
+      <w:proofErr w:type="spellEnd"/>
+      <w:r>
+        <w:rPr/>
+        <w:t xml:space="preserve"> </w:t>
+      </w:r>
+      <w:proofErr w:type="spellStart"/>
+      <w:r>
+        <w:rPr/>
+        <w:t>extraires</w:t>
+      </w:r>
+      <w:proofErr w:type="spellEnd"/>
+      <w:r>
+        <w:rPr/>
+        <w:t xml:space="preserve"> des graphiques.</w:t>
+      </w:r>
+    </w:p>
+    <w:p>
+      <w:pPr>
+        <w:pStyle w:val="Normal"/>
+      </w:pPr>
+      <w:proofErr w:type="spellStart"/>
+      <w:r>
+        <w:rPr/>
+        <w:t>Ces</w:t>
+      </w:r>
+      <w:proofErr w:type="spellEnd"/>
+      <w:r>
+        <w:rPr/>
+        <w:t xml:space="preserve"> scripts </w:t>
+      </w:r>
+      <w:proofErr w:type="spellStart"/>
+      <w:r>
+        <w:rPr/>
+        <w:t>en</w:t>
+      </w:r>
+      <w:proofErr w:type="spellEnd"/>
+      <w:r>
+        <w:rPr/>
+        <w:t xml:space="preserve"> annexes. get_stats.py et make_grpah.py </w:t>
+      </w:r>
+      <w:proofErr w:type="spellStart"/>
+      <w:r>
+        <w:rPr/>
+        <w:t>ont</w:t>
+      </w:r>
+      <w:proofErr w:type="spellEnd"/>
+      <w:r>
+        <w:rPr/>
+        <w:t xml:space="preserve"> </w:t>
+      </w:r>
+      <w:proofErr w:type="spellStart"/>
+      <w:r>
+        <w:rPr/>
+        <w:t>pu</w:t>
+      </w:r>
+      <w:proofErr w:type="spellEnd"/>
+      <w:r>
+        <w:rPr/>
+        <w:t xml:space="preserve"> </w:t>
+      </w:r>
+      <w:proofErr w:type="spellStart"/>
+      <w:r>
+        <w:rPr/>
+        <w:t>permettre</w:t>
+      </w:r>
+      <w:proofErr w:type="spellEnd"/>
+      <w:r>
+        <w:rPr/>
+        <w:t xml:space="preserve"> un visualisation des </w:t>
+      </w:r>
+      <w:proofErr w:type="spellStart"/>
+      <w:r>
+        <w:rPr/>
+        <w:t>statistiques</w:t>
+      </w:r>
+      <w:proofErr w:type="spellEnd"/>
+      <w:r>
+        <w:rPr/>
+        <w:t xml:space="preserve"> de consultation et </w:t>
+      </w:r>
+      <w:proofErr w:type="spellStart"/>
+      <w:r>
+        <w:rPr/>
+        <w:t>améliorer</w:t>
+      </w:r>
+      <w:proofErr w:type="spellEnd"/>
+      <w:r>
+        <w:rPr/>
+        <w:t xml:space="preserve"> la </w:t>
+      </w:r>
+      <w:proofErr w:type="spellStart"/>
+      <w:r>
+        <w:rPr/>
+        <w:t>visibilité</w:t>
+      </w:r>
+      <w:proofErr w:type="spellEnd"/>
+      <w:r>
+        <w:rPr/>
+        <w:t xml:space="preserve">, dans le temps des </w:t>
+      </w:r>
+      <w:proofErr w:type="spellStart"/>
+      <w:r>
+        <w:rPr/>
+        <w:t>différents</w:t>
+      </w:r>
+      <w:proofErr w:type="spellEnd"/>
+      <w:r>
+        <w:rPr/>
+        <w:t xml:space="preserve"> articles </w:t>
+      </w:r>
+      <w:proofErr w:type="spellStart"/>
+      <w:r>
+        <w:rPr/>
+        <w:t>poubliés</w:t>
+      </w:r>
+      <w:proofErr w:type="spellEnd"/>
+      <w:r>
+        <w:rPr/>
+        <w:t xml:space="preserve"> par la </w:t>
+      </w:r>
+      <w:proofErr w:type="spellStart"/>
+      <w:r>
+        <w:rPr/>
+        <w:t>société</w:t>
+      </w:r>
+      <w:proofErr w:type="spellEnd"/>
+      <w:r>
+        <w:rPr/>
+        <w:t xml:space="preserve"> et son pôle marketing.</w:t>
+      </w:r>
+    </w:p>
+    <w:p>
+      <w:r>
+        <w:br w:type="page"/>
+      </w:r>
+    </w:p>
+    <w:p>
+      <w:pPr>
+        <w:pStyle w:val="Normal"/>
+        <w:jc w:val="left"/>
+        <w:rPr>
+          <w:rStyle w:val="Heading1Char"/>
+        </w:rPr>
+      </w:pPr>
+      <w:bookmarkStart w:name="_Toc1741601354" w:id="1545363553"/>
+      <w:proofErr w:type="spellStart"/>
+      <w:r>
+        <w:rPr>
+          <w:rStyle w:val="Heading1Char"/>
+        </w:rPr>
         <w:t>Chapitre</w:t>
       </w:r>
       <w:proofErr w:type="spellEnd"/>
@@ -923,9 +1938,9 @@
         <w:rPr>
           <w:rStyle w:val="Heading1Char"/>
         </w:rPr>
-        <w:t xml:space="preserve"> 1</w:t>
-      </w:r>
-      <w:bookmarkEnd w:id="1134715852"/>
+        <w:t xml:space="preserve"> 2</w:t>
+      </w:r>
+      <w:bookmarkEnd w:id="1545363553"/>
     </w:p>
     <w:p>
       <w:r>
@@ -940,7 +1955,7 @@
           <w:rStyle w:val="Heading1Char"/>
         </w:rPr>
       </w:pPr>
-      <w:bookmarkStart w:name="_Toc87754219" w:id="556415440"/>
+      <w:bookmarkStart w:name="_Toc1669393072" w:id="1950326935"/>
       <w:proofErr w:type="spellStart"/>
       <w:r>
         <w:rPr>
@@ -953,9 +1968,18 @@
         <w:rPr>
           <w:rStyle w:val="Heading1Char"/>
         </w:rPr>
-        <w:t xml:space="preserve"> 2</w:t>
-      </w:r>
-      <w:bookmarkEnd w:id="556415440"/>
+        <w:t xml:space="preserve"> 3</w:t>
+      </w:r>
+      <w:bookmarkEnd w:id="1950326935"/>
+    </w:p>
+    <w:p>
+      <w:pPr>
+        <w:pStyle w:val="Normal"/>
+        <w:jc w:val="left"/>
+        <w:rPr>
+          <w:rStyle w:val="Heading1Char"/>
+        </w:rPr>
+      </w:pPr>
     </w:p>
     <w:p>
       <w:r>
@@ -970,22 +1994,30 @@
           <w:rStyle w:val="Heading1Char"/>
         </w:rPr>
       </w:pPr>
-      <w:bookmarkStart w:name="_Toc608061185" w:id="289591849"/>
+      <w:bookmarkStart w:name="_Toc1062278226" w:id="1675136081"/>
       <w:proofErr w:type="spellStart"/>
       <w:r>
         <w:rPr>
           <w:rStyle w:val="Heading1Char"/>
         </w:rPr>
-        <w:t>Chapitre</w:t>
-      </w:r>
-      <w:proofErr w:type="spellEnd"/>
-      <w:r>
+        <w:t>Références</w:t>
+      </w:r>
+      <w:proofErr w:type="spellEnd"/>
+      <w:bookmarkEnd w:id="1675136081"/>
+    </w:p>
+    <w:p>
+      <w:pPr>
+        <w:pStyle w:val="Normal"/>
+        <w:jc w:val="left"/>
         <w:rPr>
           <w:rStyle w:val="Heading1Char"/>
         </w:rPr>
-        <w:t xml:space="preserve"> 3</w:t>
-      </w:r>
-      <w:bookmarkEnd w:id="289591849"/>
+      </w:pPr>
+    </w:p>
+    <w:p>
+      <w:r>
+        <w:br w:type="page"/>
+      </w:r>
     </w:p>
     <w:p>
       <w:pPr>
@@ -995,61 +2027,14 @@
           <w:rStyle w:val="Heading1Char"/>
         </w:rPr>
       </w:pPr>
-    </w:p>
-    <w:p>
-      <w:r>
-        <w:br w:type="page"/>
-      </w:r>
-    </w:p>
-    <w:p>
-      <w:pPr>
-        <w:pStyle w:val="Normal"/>
-        <w:jc w:val="left"/>
+      <w:bookmarkStart w:name="_Toc1772091498" w:id="1388117426"/>
+      <w:r>
         <w:rPr>
           <w:rStyle w:val="Heading1Char"/>
         </w:rPr>
-      </w:pPr>
-      <w:bookmarkStart w:name="_Toc586675759" w:id="1681154479"/>
-      <w:proofErr w:type="spellStart"/>
-      <w:r>
-        <w:rPr>
-          <w:rStyle w:val="Heading1Char"/>
-        </w:rPr>
-        <w:t>Références</w:t>
-      </w:r>
-      <w:proofErr w:type="spellEnd"/>
-      <w:bookmarkEnd w:id="1681154479"/>
-    </w:p>
-    <w:p>
-      <w:pPr>
-        <w:pStyle w:val="Normal"/>
-        <w:jc w:val="left"/>
-        <w:rPr>
-          <w:rStyle w:val="Heading1Char"/>
-        </w:rPr>
-      </w:pPr>
-    </w:p>
-    <w:p>
-      <w:r>
-        <w:br w:type="page"/>
-      </w:r>
-    </w:p>
-    <w:p>
-      <w:pPr>
-        <w:pStyle w:val="Normal"/>
-        <w:jc w:val="left"/>
-        <w:rPr>
-          <w:rStyle w:val="Heading1Char"/>
-        </w:rPr>
-      </w:pPr>
-      <w:bookmarkStart w:name="_Toc1120928106" w:id="1730598348"/>
-      <w:r>
-        <w:rPr>
-          <w:rStyle w:val="Heading1Char"/>
-        </w:rPr>
         <w:t>Conclusion</w:t>
       </w:r>
-      <w:bookmarkEnd w:id="1730598348"/>
+      <w:bookmarkEnd w:id="1388117426"/>
     </w:p>
     <w:p>
       <w:pPr>
@@ -1089,14 +2074,14 @@
           <w:rStyle w:val="Heading1Char"/>
         </w:rPr>
       </w:pPr>
-      <w:bookmarkStart w:name="_Toc687770138" w:id="1518622507"/>
+      <w:bookmarkStart w:name="_Toc63978224" w:id="2011756828"/>
       <w:r>
         <w:rPr>
           <w:rStyle w:val="Heading1Char"/>
         </w:rPr>
         <w:t>Annexes</w:t>
       </w:r>
-      <w:bookmarkEnd w:id="1518622507"/>
+      <w:bookmarkEnd w:id="2011756828"/>
     </w:p>
     <w:p>
       <w:pPr>

</xml_diff>